<commit_message>
Exp. Sist. Edgardo, Artículo Edgardo
</commit_message>
<xml_diff>
--- a/Revista JIREH/2024/Experiencia Práctica Sistematizada/Doctor Edgardo Cruz/Exp Sist - prueba artesanal del PH.docx
+++ b/Revista JIREH/2024/Experiencia Práctica Sistematizada/Doctor Edgardo Cruz/Exp Sist - prueba artesanal del PH.docx
@@ -14,6 +14,7 @@
           <w:lang w:val="es-ES"/>
         </w:rPr>
       </w:pPr>
+      <w:bookmarkStart w:id="0" w:name="_Hlk166067732"/>
       <w:r>
         <w:rPr>
           <w:rFonts w:ascii="Verdana" w:hAnsi="Verdana" w:cs="Arial"/>
@@ -45,7 +46,19 @@
           <w:szCs w:val="40"/>
           <w:lang w:val="es-ES"/>
         </w:rPr>
-        <w:t xml:space="preserve"> en tierra con el uso test casero vs papel tornasol. </w:t>
+        <w:t xml:space="preserve"> en tierra con el uso test casero vs papel tornasol</w:t>
+      </w:r>
+      <w:bookmarkEnd w:id="0"/>
+      <w:r>
+        <w:rPr>
+          <w:rFonts w:ascii="Verdana" w:hAnsi="Verdana" w:cs="Arial"/>
+          <w:bCs/>
+          <w:color w:val="002060"/>
+          <w:sz w:val="40"/>
+          <w:szCs w:val="40"/>
+          <w:lang w:val="es-ES"/>
+        </w:rPr>
+        <w:t xml:space="preserve">. </w:t>
       </w:r>
     </w:p>
     <w:p>
@@ -74,6 +87,7 @@
     <w:p>
       <w:pPr>
         <w:pStyle w:val="Ttulo2"/>
+        <w:spacing w:after="120"/>
         <w:jc w:val="right"/>
         <w:rPr>
           <w:rFonts w:ascii="Verdana" w:hAnsi="Verdana" w:cs="Times New Roman"/>
@@ -111,9 +125,8 @@
           <w:sz w:val="20"/>
           <w:szCs w:val="20"/>
         </w:rPr>
-        <w:t xml:space="preserve">Edgardo Cruz </w:t>
-      </w:r>
-      <w:proofErr w:type="spellStart"/>
+        <w:t>Edgardo Cruz C</w:t>
+      </w:r>
       <w:r>
         <w:rPr>
           <w:rFonts w:ascii="Verdana" w:hAnsi="Verdana" w:cs="Times New Roman"/>
@@ -122,9 +135,8 @@
           <w:sz w:val="20"/>
           <w:szCs w:val="20"/>
         </w:rPr>
-        <w:t>Cordoba</w:t>
-      </w:r>
-      <w:proofErr w:type="spellEnd"/>
+        <w:t>ó</w:t>
+      </w:r>
       <w:r>
         <w:rPr>
           <w:rFonts w:ascii="Verdana" w:hAnsi="Verdana" w:cs="Times New Roman"/>
@@ -133,12 +145,22 @@
           <w:sz w:val="20"/>
           <w:szCs w:val="20"/>
         </w:rPr>
+        <w:t>rdoba</w:t>
+      </w:r>
+      <w:r>
+        <w:rPr>
+          <w:rFonts w:ascii="Verdana" w:hAnsi="Verdana" w:cs="Times New Roman"/>
+          <w:b/>
+          <w:color w:val="002060"/>
+          <w:sz w:val="20"/>
+          <w:szCs w:val="20"/>
+        </w:rPr>
         <w:t xml:space="preserve"> </w:t>
       </w:r>
     </w:p>
     <w:p>
       <w:pPr>
-        <w:spacing w:line="240" w:lineRule="auto"/>
+        <w:spacing w:after="120" w:line="240" w:lineRule="auto"/>
         <w:jc w:val="right"/>
         <w:rPr>
           <w:rFonts w:ascii="Verdana" w:hAnsi="Verdana"/>
@@ -165,22 +187,27 @@
     </w:p>
     <w:p>
       <w:pPr>
-        <w:spacing w:line="240" w:lineRule="auto"/>
+        <w:spacing w:after="120" w:line="240" w:lineRule="auto"/>
         <w:jc w:val="right"/>
       </w:pPr>
       <w:r>
-        <w:t>prof.</w:t>
-      </w:r>
-      <w:r>
-        <w:t>ecruzc</w:t>
-      </w:r>
-      <w:r>
-        <w:t>@uml.edu.ni</w:t>
-      </w:r>
-    </w:p>
-    <w:p>
-      <w:pPr>
-        <w:spacing w:line="240" w:lineRule="auto"/>
+        <w:t>prof.ecruzc@uml.edu.ni</w:t>
+      </w:r>
+    </w:p>
+    <w:p>
+      <w:pPr>
+        <w:spacing w:after="120" w:line="240" w:lineRule="auto"/>
+        <w:jc w:val="right"/>
+      </w:pPr>
+      <w:bookmarkStart w:id="1" w:name="_Hlk166068999"/>
+      <w:r>
+        <w:t>https://orcid.org/0009-0001-0469-0075</w:t>
+      </w:r>
+    </w:p>
+    <w:bookmarkEnd w:id="1"/>
+    <w:p>
+      <w:pPr>
+        <w:spacing w:after="120" w:line="240" w:lineRule="auto"/>
         <w:jc w:val="right"/>
         <w:rPr>
           <w:rFonts w:ascii="Verdana" w:hAnsi="Verdana"/>
@@ -1039,6 +1066,7 @@
           <w:szCs w:val="24"/>
           <w:shd w:val="clear" w:color="auto" w:fill="FFFFFF"/>
         </w:rPr>
+        <w:lastRenderedPageBreak/>
         <w:t xml:space="preserve">Todo esto para realizar un análisis de comparación entre </w:t>
       </w:r>
       <w:r>
@@ -1079,18 +1107,7 @@
           <w:szCs w:val="24"/>
           <w:shd w:val="clear" w:color="auto" w:fill="FFFFFF"/>
         </w:rPr>
-        <w:t xml:space="preserve">a </w:t>
-      </w:r>
-      <w:r>
-        <w:rPr>
-          <w:rFonts w:ascii="Verdana" w:hAnsi="Verdana" w:cs="Segoe UI"/>
-          <w:color w:val="0D0D0D"/>
-          <w:sz w:val="24"/>
-          <w:szCs w:val="24"/>
-          <w:shd w:val="clear" w:color="auto" w:fill="FFFFFF"/>
-        </w:rPr>
-        <w:lastRenderedPageBreak/>
-        <w:t xml:space="preserve">importancia de conocer el </w:t>
+        <w:t xml:space="preserve">a importancia de conocer el </w:t>
       </w:r>
       <w:r>
         <w:rPr>
@@ -1768,9 +1785,8 @@
           <w:sz w:val="24"/>
           <w:szCs w:val="24"/>
         </w:rPr>
-        <w:t xml:space="preserve"> En los suelos el pH es una propiedad química de mucha importancia porque indica que tan ácida o alcalina es la solución del suelo, que es de donde las raíces y los microorganismos del suelo toman sus nutrientes. El pH usa una escala de medición cuyo rango de fluctuación es de 0 a 14. Se basa en el principio de que la constante de equilibrio de la disociación del agua es 10-</w:t>
-      </w:r>
-      <w:proofErr w:type="gramStart"/>
+        <w:t xml:space="preserve"> En los suelos el pH es una propiedad química de mucha importancia porque indica que tan ácida o alcalina es la solución del suelo, que es de donde las raíces y los microorganismos del suelo toman sus nutrientes. El pH usa una escala de medición cuyo rango de fluctuación es de 0 a 14. Se basa en el principio de que la constante de </w:t>
+      </w:r>
       <w:r>
         <w:rPr>
           <w:rFonts w:ascii="Verdana" w:hAnsi="Verdana"/>
@@ -1778,9 +1794,10 @@
           <w:sz w:val="24"/>
           <w:szCs w:val="24"/>
         </w:rPr>
-        <w:t>14 .</w:t>
-      </w:r>
-      <w:proofErr w:type="gramEnd"/>
+        <w:lastRenderedPageBreak/>
+        <w:t>equilibrio de la disociación del agua es 10-</w:t>
+      </w:r>
+      <w:proofErr w:type="gramStart"/>
       <w:r>
         <w:rPr>
           <w:rFonts w:ascii="Verdana" w:hAnsi="Verdana"/>
@@ -1788,6 +1805,16 @@
           <w:sz w:val="24"/>
           <w:szCs w:val="24"/>
         </w:rPr>
+        <w:t>14 .</w:t>
+      </w:r>
+      <w:proofErr w:type="gramEnd"/>
+      <w:r>
+        <w:rPr>
+          <w:rFonts w:ascii="Verdana" w:hAnsi="Verdana"/>
+          <w:color w:val="auto"/>
+          <w:sz w:val="24"/>
+          <w:szCs w:val="24"/>
+        </w:rPr>
         <w:t xml:space="preserve"> H2O </w:t>
       </w:r>
       <w:r>
@@ -1826,37 +1853,7 @@
           <w:sz w:val="24"/>
           <w:szCs w:val="24"/>
         </w:rPr>
-        <w:t xml:space="preserve"> (OH- ) ÷ (H2O) Como la actividad del agua se </w:t>
-      </w:r>
-      <w:r>
-        <w:rPr>
-          <w:rFonts w:ascii="Verdana" w:hAnsi="Verdana"/>
-          <w:color w:val="auto"/>
-          <w:sz w:val="24"/>
-          <w:szCs w:val="24"/>
-        </w:rPr>
-        <w:lastRenderedPageBreak/>
-        <w:t>considera igual a 1, entonces el producto de las actividades de los iones H+ y OH- en el agua es de 10-14 . 10-14 = (H</w:t>
-      </w:r>
-      <w:proofErr w:type="gramStart"/>
-      <w:r>
-        <w:rPr>
-          <w:rFonts w:ascii="Verdana" w:hAnsi="Verdana"/>
-          <w:color w:val="auto"/>
-          <w:sz w:val="24"/>
-          <w:szCs w:val="24"/>
-        </w:rPr>
-        <w:t>+ )</w:t>
-      </w:r>
-      <w:proofErr w:type="gramEnd"/>
-      <w:r>
-        <w:rPr>
-          <w:rFonts w:ascii="Verdana" w:hAnsi="Verdana"/>
-          <w:color w:val="auto"/>
-          <w:sz w:val="24"/>
-          <w:szCs w:val="24"/>
-        </w:rPr>
-        <w:t xml:space="preserve"> (OH- ) De esta manera, si la concentración molar de H+ en una solución acuosa es 10-5 M (0.00001 M), la concentración de molar</w:t>
+        <w:t xml:space="preserve"> (OH- ) ÷ (H2O) Como la actividad del agua se considera igual a 1, entonces el producto de las actividades de los iones H+ y OH- en el agua es de 10-14 . 10-14 = (H+ ) (OH- ) De esta manera, si la concentración molar de H+ en una solución acuosa es 10-5 M (0.00001 M), la concentración de molar</w:t>
       </w:r>
       <w:sdt>
         <w:sdtPr>
@@ -2074,7 +2071,7 @@
           <w:szCs w:val="24"/>
         </w:rPr>
       </w:pPr>
-      <w:bookmarkStart w:id="0" w:name="_Toc158113051"/>
+      <w:bookmarkStart w:id="2" w:name="_Toc158113051"/>
       <w:r>
         <w:rPr>
           <w:rFonts w:ascii="Verdana" w:eastAsia="Times New Roman" w:hAnsi="Verdana" w:cs="Times New Roman"/>
@@ -2084,7 +2081,7 @@
         </w:rPr>
         <w:t>El pH Ácido en el Suelo y sus Efectos.</w:t>
       </w:r>
-      <w:bookmarkEnd w:id="0"/>
+      <w:bookmarkEnd w:id="2"/>
     </w:p>
     <w:p>
       <w:pPr>
@@ -2476,27 +2473,36 @@
           <w:sz w:val="24"/>
           <w:szCs w:val="24"/>
         </w:rPr>
-        <w:t>En la agricultura, donde la productividad del suelo es de suma importancia, la gestión del pH es esencial. La corrección de suelos ácidos mediante la aplicación de enmiendas alcalinas, como caliza agrícola, es una práctica común para mejorar las condiciones del suelo y optimizar el rendimiento de los cultivos.</w:t>
-      </w:r>
-    </w:p>
-    <w:p>
-      <w:pPr>
-        <w:jc w:val="both"/>
+        <w:t xml:space="preserve">En la agricultura, donde la productividad del suelo es de suma importancia, la gestión del pH es esencial. La corrección de suelos ácidos mediante la aplicación de enmiendas alcalinas, como caliza agrícola, es </w:t>
+      </w:r>
+      <w:r>
         <w:rPr>
           <w:rFonts w:ascii="Verdana" w:hAnsi="Verdana"/>
           <w:color w:val="auto"/>
           <w:sz w:val="24"/>
           <w:szCs w:val="24"/>
         </w:rPr>
-      </w:pPr>
-      <w:r>
+        <w:lastRenderedPageBreak/>
+        <w:t>una práctica común para mejorar las condiciones del suelo y optimizar el rendimiento de los cultivos.</w:t>
+      </w:r>
+    </w:p>
+    <w:p>
+      <w:pPr>
+        <w:jc w:val="both"/>
         <w:rPr>
           <w:rFonts w:ascii="Verdana" w:hAnsi="Verdana"/>
           <w:color w:val="auto"/>
           <w:sz w:val="24"/>
           <w:szCs w:val="24"/>
         </w:rPr>
-        <w:lastRenderedPageBreak/>
+      </w:pPr>
+      <w:r>
+        <w:rPr>
+          <w:rFonts w:ascii="Verdana" w:hAnsi="Verdana"/>
+          <w:color w:val="auto"/>
+          <w:sz w:val="24"/>
+          <w:szCs w:val="24"/>
+        </w:rPr>
         <w:t xml:space="preserve">En términos ambientales, la acidificación del suelo puede tener consecuencias a largo plazo. La lixiviación de iones de aluminio tóxico es más probable en suelos ácidos, lo que puede contaminar fuentes de agua cercanas y afectar negativamente la calidad del agua. </w:t>
       </w:r>
     </w:p>
@@ -2579,7 +2585,7 @@
               <w:szCs w:val="24"/>
               <w:lang w:val="es-MX"/>
             </w:rPr>
-            <w:t>(AGROPAL, 2024)</w:t>
+            <w:t>(AGROPAL, 2016)</w:t>
           </w:r>
           <w:r>
             <w:rPr>
@@ -2592,14 +2598,6 @@
           </w:r>
         </w:sdtContent>
       </w:sdt>
-      <w:commentRangeStart w:id="1"/>
-      <w:commentRangeEnd w:id="1"/>
-      <w:r>
-        <w:rPr>
-          <w:rStyle w:val="Refdecomentario"/>
-        </w:rPr>
-        <w:commentReference w:id="1"/>
-      </w:r>
     </w:p>
     <w:p>
       <w:pPr>
@@ -2638,6 +2636,17 @@
         </w:rPr>
         <w:t>Metodología investigativa</w:t>
       </w:r>
+      <w:r>
+        <w:rPr>
+          <w:rFonts w:ascii="Verdana" w:hAnsi="Verdana"/>
+          <w:b/>
+          <w:bCs/>
+          <w:color w:val="002060"/>
+          <w:sz w:val="24"/>
+          <w:szCs w:val="24"/>
+        </w:rPr>
+        <w:tab/>
+      </w:r>
     </w:p>
     <w:p>
       <w:pPr>
@@ -2648,7 +2657,7 @@
           <w:lang w:val="es-NI"/>
         </w:rPr>
       </w:pPr>
-      <w:bookmarkStart w:id="2" w:name="_Toc158113052"/>
+      <w:bookmarkStart w:id="3" w:name="_Toc158113052"/>
       <w:r>
         <w:rPr>
           <w:sz w:val="28"/>
@@ -2657,7 +2666,7 @@
         </w:rPr>
         <w:t>CÓMO MEDIR EL pH DEL SUELO DE FORMA CASERA</w:t>
       </w:r>
-      <w:bookmarkEnd w:id="2"/>
+      <w:bookmarkEnd w:id="3"/>
     </w:p>
     <w:p>
       <w:pPr>
@@ -2781,7 +2790,7 @@
           <w:lang w:val="es-NI"/>
         </w:rPr>
       </w:pPr>
-      <w:bookmarkStart w:id="3" w:name="_Toc158113053"/>
+      <w:bookmarkStart w:id="4" w:name="_Toc158113053"/>
       <w:r>
         <w:rPr>
           <w:sz w:val="28"/>
@@ -2790,7 +2799,7 @@
         </w:rPr>
         <w:t>Muestra de suelo para la prueba.</w:t>
       </w:r>
-      <w:bookmarkEnd w:id="3"/>
+      <w:bookmarkEnd w:id="4"/>
     </w:p>
     <w:p>
       <w:pPr>
@@ -2825,6 +2834,7 @@
           <w:szCs w:val="28"/>
           <w:lang w:val="es-NI"/>
         </w:rPr>
+        <w:lastRenderedPageBreak/>
         <w:t>Nota si queremos hacer una prueba representativa del terreno se tendrán que escoger varios puntos al voleo o zigzag, unificamos la muestra y extraemos la muestra de 100 gramos.</w:t>
       </w:r>
     </w:p>
@@ -2837,17 +2847,16 @@
           <w:lang w:val="es-NI"/>
         </w:rPr>
       </w:pPr>
-      <w:bookmarkStart w:id="4" w:name="_Toc158113054"/>
-      <w:r>
-        <w:rPr>
-          <w:sz w:val="28"/>
-          <w:szCs w:val="28"/>
-          <w:lang w:val="es-NI"/>
-        </w:rPr>
-        <w:lastRenderedPageBreak/>
+      <w:bookmarkStart w:id="5" w:name="_Toc158113054"/>
+      <w:r>
+        <w:rPr>
+          <w:sz w:val="28"/>
+          <w:szCs w:val="28"/>
+          <w:lang w:val="es-NI"/>
+        </w:rPr>
         <w:t>Medir pH del suelo paso a paso</w:t>
       </w:r>
-      <w:bookmarkEnd w:id="4"/>
+      <w:bookmarkEnd w:id="5"/>
     </w:p>
     <w:p>
       <w:pPr>
@@ -3024,7 +3033,16 @@
           <w:szCs w:val="28"/>
           <w:lang w:val="es-NI"/>
         </w:rPr>
-        <w:t>Una vez tenemos varias muestras, estamos listos para realizar el test. Siempre es importante al menos coger dos muestras de cada bancal para poder hacer las dos pruebas (una artesanal y la otra con la cinta colorimétrica).</w:t>
+        <w:t xml:space="preserve">Una vez tenemos varias muestras, estamos listos para realizar el test. Siempre es importante al menos coger dos muestras de cada bancal </w:t>
+      </w:r>
+      <w:r>
+        <w:rPr>
+          <w:sz w:val="28"/>
+          <w:szCs w:val="28"/>
+          <w:lang w:val="es-NI"/>
+        </w:rPr>
+        <w:lastRenderedPageBreak/>
+        <w:t>para poder hacer las dos pruebas (una artesanal y la otra con la cinta colorimétrica).</w:t>
       </w:r>
     </w:p>
     <w:p>
@@ -3048,7 +3066,7 @@
           <w:lang w:val="es-NI" w:eastAsia="en-US"/>
         </w:rPr>
       </w:pPr>
-      <w:bookmarkStart w:id="5" w:name="_Toc158113055"/>
+      <w:bookmarkStart w:id="6" w:name="_Toc158113055"/>
       <w:r>
         <w:rPr>
           <w:rFonts w:ascii="Trebuchet MS" w:eastAsia="Times New Roman" w:hAnsi="Trebuchet MS" w:cs="Times New Roman"/>
@@ -3057,7 +3075,6 @@
           <w:szCs w:val="28"/>
           <w:lang w:val="es-NI" w:eastAsia="en-US"/>
         </w:rPr>
-        <w:lastRenderedPageBreak/>
         <w:t xml:space="preserve">Procedimiento para medir el </w:t>
       </w:r>
       <w:proofErr w:type="spellStart"/>
@@ -3169,7 +3186,7 @@
         </w:rPr>
         <w:t>.</w:t>
       </w:r>
-      <w:bookmarkEnd w:id="5"/>
+      <w:bookmarkEnd w:id="6"/>
     </w:p>
     <w:p>
       <w:pPr>
@@ -3182,7 +3199,7 @@
           <w:lang w:val="es-NI" w:eastAsia="en-US"/>
         </w:rPr>
       </w:pPr>
-      <w:bookmarkStart w:id="6" w:name="_Toc158113056"/>
+      <w:bookmarkStart w:id="7" w:name="_Toc158113056"/>
       <w:r>
         <w:rPr>
           <w:rFonts w:ascii="Trebuchet MS" w:eastAsia="Times New Roman" w:hAnsi="Trebuchet MS" w:cs="Times New Roman"/>
@@ -3193,7 +3210,7 @@
         </w:rPr>
         <w:t>1. Medición del pH del suelo:</w:t>
       </w:r>
-      <w:bookmarkEnd w:id="6"/>
+      <w:bookmarkEnd w:id="7"/>
     </w:p>
     <w:p>
       <w:pPr>
@@ -3292,7 +3309,7 @@
           <w:lang w:val="es-NI"/>
         </w:rPr>
       </w:pPr>
-      <w:bookmarkStart w:id="7" w:name="_Toc158113057"/>
+      <w:bookmarkStart w:id="8" w:name="_Toc158113057"/>
       <w:r>
         <w:rPr>
           <w:rFonts w:ascii="Trebuchet MS" w:eastAsia="Times New Roman" w:hAnsi="Trebuchet MS" w:cs="Times New Roman"/>
@@ -3303,7 +3320,7 @@
         </w:rPr>
         <w:t>Procedimiento:</w:t>
       </w:r>
-      <w:bookmarkEnd w:id="7"/>
+      <w:bookmarkEnd w:id="8"/>
     </w:p>
     <w:p>
       <w:pPr>
@@ -3316,7 +3333,7 @@
           <w:lang w:val="es-NI"/>
         </w:rPr>
       </w:pPr>
-      <w:bookmarkStart w:id="8" w:name="_Toc158113058"/>
+      <w:bookmarkStart w:id="9" w:name="_Toc158113058"/>
       <w:r>
         <w:rPr>
           <w:rFonts w:ascii="Trebuchet MS" w:eastAsia="Times New Roman" w:hAnsi="Trebuchet MS" w:cs="Times New Roman"/>
@@ -3327,7 +3344,7 @@
         </w:rPr>
         <w:t>Recolección de muestras:</w:t>
       </w:r>
-      <w:bookmarkEnd w:id="8"/>
+      <w:bookmarkEnd w:id="9"/>
     </w:p>
     <w:p>
       <w:pPr>
@@ -3384,7 +3401,7 @@
           <w:lang w:val="es-NI"/>
         </w:rPr>
       </w:pPr>
-      <w:bookmarkStart w:id="9" w:name="_Toc158113059"/>
+      <w:bookmarkStart w:id="10" w:name="_Toc158113059"/>
       <w:r>
         <w:rPr>
           <w:rFonts w:ascii="Trebuchet MS" w:eastAsia="Times New Roman" w:hAnsi="Trebuchet MS" w:cs="Times New Roman"/>
@@ -3395,7 +3412,7 @@
         </w:rPr>
         <w:t>Preparación de muestras:</w:t>
       </w:r>
-      <w:bookmarkEnd w:id="9"/>
+      <w:bookmarkEnd w:id="10"/>
     </w:p>
     <w:p>
       <w:pPr>
@@ -3452,7 +3469,7 @@
           <w:lang w:val="es-NI"/>
         </w:rPr>
       </w:pPr>
-      <w:bookmarkStart w:id="10" w:name="_Toc158113060"/>
+      <w:bookmarkStart w:id="11" w:name="_Toc158113060"/>
       <w:r>
         <w:rPr>
           <w:rFonts w:ascii="Trebuchet MS" w:eastAsia="Times New Roman" w:hAnsi="Trebuchet MS" w:cs="Times New Roman"/>
@@ -3463,7 +3480,7 @@
         </w:rPr>
         <w:t>Medición del pH:</w:t>
       </w:r>
-      <w:bookmarkEnd w:id="10"/>
+      <w:bookmarkEnd w:id="11"/>
     </w:p>
     <w:p>
       <w:pPr>
@@ -3520,7 +3537,7 @@
           <w:lang w:val="es-NI"/>
         </w:rPr>
       </w:pPr>
-      <w:bookmarkStart w:id="11" w:name="_Toc158113061"/>
+      <w:bookmarkStart w:id="12" w:name="_Toc158113061"/>
       <w:r>
         <w:rPr>
           <w:rFonts w:ascii="Trebuchet MS" w:eastAsia="Times New Roman" w:hAnsi="Trebuchet MS" w:cs="Times New Roman"/>
@@ -3531,7 +3548,7 @@
         </w:rPr>
         <w:t>Registro de resultados:</w:t>
       </w:r>
-      <w:bookmarkEnd w:id="11"/>
+      <w:bookmarkEnd w:id="12"/>
     </w:p>
     <w:p>
       <w:pPr>
@@ -3566,7 +3583,7 @@
           <w:lang w:val="es-NI" w:eastAsia="en-US"/>
         </w:rPr>
       </w:pPr>
-      <w:bookmarkStart w:id="12" w:name="_Toc158113062"/>
+      <w:bookmarkStart w:id="13" w:name="_Toc158113062"/>
       <w:r>
         <w:rPr>
           <w:rFonts w:ascii="Trebuchet MS" w:eastAsia="Times New Roman" w:hAnsi="Trebuchet MS" w:cs="Times New Roman"/>
@@ -3577,7 +3594,7 @@
         </w:rPr>
         <w:t>2. Relación entre cultivos y pH del suelo:</w:t>
       </w:r>
-      <w:bookmarkEnd w:id="12"/>
+      <w:bookmarkEnd w:id="13"/>
     </w:p>
     <w:p>
       <w:pPr>
@@ -3590,7 +3607,7 @@
           <w:lang w:val="es-NI"/>
         </w:rPr>
       </w:pPr>
-      <w:bookmarkStart w:id="13" w:name="_Toc158113063"/>
+      <w:bookmarkStart w:id="14" w:name="_Toc158113063"/>
       <w:r>
         <w:rPr>
           <w:rFonts w:ascii="Trebuchet MS" w:eastAsia="Times New Roman" w:hAnsi="Trebuchet MS" w:cs="Times New Roman"/>
@@ -3601,7 +3618,7 @@
         </w:rPr>
         <w:t>Investigación de requisitos de pH:</w:t>
       </w:r>
-      <w:bookmarkEnd w:id="13"/>
+      <w:bookmarkEnd w:id="14"/>
     </w:p>
     <w:p>
       <w:pPr>
@@ -3658,7 +3675,7 @@
           <w:lang w:val="es-NI"/>
         </w:rPr>
       </w:pPr>
-      <w:bookmarkStart w:id="14" w:name="_Toc158113064"/>
+      <w:bookmarkStart w:id="15" w:name="_Toc158113064"/>
       <w:r>
         <w:rPr>
           <w:rFonts w:ascii="Trebuchet MS" w:eastAsia="Times New Roman" w:hAnsi="Trebuchet MS" w:cs="Times New Roman"/>
@@ -3667,9 +3684,10 @@
           <w:szCs w:val="28"/>
           <w:lang w:val="es-NI"/>
         </w:rPr>
+        <w:lastRenderedPageBreak/>
         <w:t>Comparación con resultados de pH:</w:t>
       </w:r>
-      <w:bookmarkEnd w:id="14"/>
+      <w:bookmarkEnd w:id="15"/>
     </w:p>
     <w:p>
       <w:pPr>
@@ -3704,7 +3722,7 @@
           <w:lang w:val="es-NI"/>
         </w:rPr>
       </w:pPr>
-      <w:bookmarkStart w:id="15" w:name="_Toc158113065"/>
+      <w:bookmarkStart w:id="16" w:name="_Toc158113065"/>
       <w:r>
         <w:rPr>
           <w:rFonts w:ascii="Trebuchet MS" w:eastAsia="Times New Roman" w:hAnsi="Trebuchet MS" w:cs="Times New Roman"/>
@@ -3715,7 +3733,7 @@
         </w:rPr>
         <w:t>Destacar posibles desajustes:</w:t>
       </w:r>
-      <w:bookmarkEnd w:id="15"/>
+      <w:bookmarkEnd w:id="16"/>
     </w:p>
     <w:p>
       <w:pPr>
@@ -3755,7 +3773,6 @@
           <w:szCs w:val="28"/>
           <w:lang w:val="es-NI"/>
         </w:rPr>
-        <w:lastRenderedPageBreak/>
         <w:t>Considera la posibilidad de realizar ajustes en el pH del suelo según sea necesario</w:t>
       </w:r>
     </w:p>
@@ -3787,7 +3804,7 @@
           <w:lang w:val="es-NI"/>
         </w:rPr>
       </w:pPr>
-      <w:bookmarkStart w:id="16" w:name="_Toc158113071"/>
+      <w:bookmarkStart w:id="17" w:name="_Toc158113071"/>
       <w:r>
         <w:rPr>
           <w:sz w:val="28"/>
@@ -3814,7 +3831,7 @@
         </w:rPr>
         <w:t xml:space="preserve"> Acido.</w:t>
       </w:r>
-      <w:bookmarkEnd w:id="16"/>
+      <w:bookmarkEnd w:id="17"/>
     </w:p>
     <w:p>
       <w:pPr>
@@ -4032,6 +4049,7 @@
           <w:szCs w:val="28"/>
           <w:lang w:val="es-NI"/>
         </w:rPr>
+        <w:lastRenderedPageBreak/>
         <w:t>Una vez esté todo bien mezclado podemos añadir el bicarbonato en una de las muestras, si burbujea se identificará que es un suelo acido.</w:t>
       </w:r>
     </w:p>
@@ -4106,22 +4124,12 @@
                 <w:lang w:val="es-NI"/>
               </w:rPr>
             </w:pPr>
-            <w:proofErr w:type="spellStart"/>
             <w:r>
               <w:rPr>
                 <w:i/>
                 <w:lang w:val="es-NI"/>
               </w:rPr>
-              <w:lastRenderedPageBreak/>
-              <w:t>N°</w:t>
-            </w:r>
-            <w:proofErr w:type="spellEnd"/>
-            <w:r>
-              <w:rPr>
-                <w:i/>
-                <w:lang w:val="es-NI"/>
-              </w:rPr>
-              <w:t xml:space="preserve"> Muestra</w:t>
+              <w:t>N° Muestra</w:t>
             </w:r>
           </w:p>
         </w:tc>
@@ -4163,23 +4171,7 @@
                 <w:i/>
                 <w:lang w:val="es-NI"/>
               </w:rPr>
-              <w:t xml:space="preserve">Reacciono con el Bicarbonato </w:t>
-            </w:r>
-            <w:proofErr w:type="gramStart"/>
-            <w:r>
-              <w:rPr>
-                <w:i/>
-                <w:lang w:val="es-NI"/>
-              </w:rPr>
-              <w:t>( Si</w:t>
-            </w:r>
-            <w:proofErr w:type="gramEnd"/>
-            <w:r>
-              <w:rPr>
-                <w:i/>
-                <w:lang w:val="es-NI"/>
-              </w:rPr>
-              <w:t xml:space="preserve"> = Acido vs NO)</w:t>
+              <w:t>Reacciono con el Bicarbonato ( Si = Acido vs NO)</w:t>
             </w:r>
           </w:p>
         </w:tc>
@@ -4200,23 +4192,7 @@
                 <w:i/>
                 <w:lang w:val="es-NI"/>
               </w:rPr>
-              <w:t xml:space="preserve">Reacciono con el vinagre </w:t>
-            </w:r>
-            <w:proofErr w:type="gramStart"/>
-            <w:r>
-              <w:rPr>
-                <w:i/>
-                <w:lang w:val="es-NI"/>
-              </w:rPr>
-              <w:t>( Si</w:t>
-            </w:r>
-            <w:proofErr w:type="gramEnd"/>
-            <w:r>
-              <w:rPr>
-                <w:i/>
-                <w:lang w:val="es-NI"/>
-              </w:rPr>
-              <w:t xml:space="preserve"> = Alcalino vs NO)</w:t>
+              <w:t>Reacciono con el vinagre ( Si = Alcalino vs NO)</w:t>
             </w:r>
           </w:p>
         </w:tc>
@@ -5310,7 +5286,7 @@
           <w:lang w:val="es-NI"/>
         </w:rPr>
       </w:pPr>
-      <w:bookmarkStart w:id="17" w:name="_Toc158113072"/>
+      <w:bookmarkStart w:id="18" w:name="_Toc158113072"/>
       <w:r>
         <w:rPr>
           <w:sz w:val="28"/>
@@ -5337,7 +5313,7 @@
         </w:rPr>
         <w:t xml:space="preserve"> base.</w:t>
       </w:r>
-      <w:bookmarkEnd w:id="17"/>
+      <w:bookmarkEnd w:id="18"/>
     </w:p>
     <w:p>
       <w:pPr>
@@ -5422,6 +5398,7 @@
           <w:szCs w:val="28"/>
           <w:lang w:val="es-NI"/>
         </w:rPr>
+        <w:lastRenderedPageBreak/>
         <w:t xml:space="preserve">Agua Destilada: se podría usar agua de grifo o lluvia, pero mejor agua destilada que tiene un pH neutro, ya que el agua de grifo es ligeramente alcalina y la de lluvia ligeramente ácida. </w:t>
       </w:r>
       <w:r>
@@ -5455,7 +5432,6 @@
           <w:szCs w:val="28"/>
           <w:lang w:val="es-NI"/>
         </w:rPr>
-        <w:lastRenderedPageBreak/>
         <w:t>Bicarbonato De Sodio: Nos servirá como reactivo alcalino, es decir si nuestra muestra burbujea al añadir el bicarbonato sabremos que es un suelo ácido.</w:t>
       </w:r>
     </w:p>
@@ -5618,7 +5594,7 @@
           <w:lang w:val="es-NI"/>
         </w:rPr>
       </w:pPr>
-      <w:bookmarkStart w:id="18" w:name="_Toc158113073"/>
+      <w:bookmarkStart w:id="19" w:name="_Toc158113073"/>
       <w:r>
         <w:rPr>
           <w:sz w:val="28"/>
@@ -5645,7 +5621,7 @@
         </w:rPr>
         <w:t xml:space="preserve"> Alcalino.</w:t>
       </w:r>
-      <w:bookmarkEnd w:id="18"/>
+      <w:bookmarkEnd w:id="19"/>
     </w:p>
     <w:p>
       <w:pPr>
@@ -5730,7 +5706,16 @@
           <w:szCs w:val="28"/>
           <w:lang w:val="es-NI"/>
         </w:rPr>
-        <w:t xml:space="preserve">Agua Destilada: se podría usar agua de grifo o lluvia, pero mejor agua destilada que tiene un pH neutro, ya que el agua de grifo es ligeramente alcalina y la de lluvia ligeramente ácida. </w:t>
+        <w:t xml:space="preserve">Agua Destilada: se podría usar agua de grifo o lluvia, pero mejor agua destilada que tiene un pH neutro, ya que el agua de grifo es </w:t>
+      </w:r>
+      <w:r>
+        <w:rPr>
+          <w:sz w:val="28"/>
+          <w:szCs w:val="28"/>
+          <w:lang w:val="es-NI"/>
+        </w:rPr>
+        <w:lastRenderedPageBreak/>
+        <w:t xml:space="preserve">ligeramente alcalina y la de lluvia ligeramente ácida. </w:t>
       </w:r>
       <w:r>
         <w:rPr>
@@ -5763,7 +5748,6 @@
           <w:szCs w:val="28"/>
           <w:lang w:val="es-NI"/>
         </w:rPr>
-        <w:lastRenderedPageBreak/>
         <w:t>Bicarbonato De Sodio: Nos servirá como reactivo alcalino, es decir si nuestra muestra burbujea al añadir el bicarbonato sabremos que es un suelo ácido.</w:t>
       </w:r>
     </w:p>
@@ -5957,7 +5941,7 @@
                     <pic:cNvPicPr/>
                   </pic:nvPicPr>
                   <pic:blipFill>
-                    <a:blip r:embed="rId15">
+                    <a:blip r:embed="rId11">
                       <a:extLst>
                         <a:ext uri="{28A0092B-C50C-407E-A947-70E740481C1C}">
                           <a14:useLocalDpi xmlns:a14="http://schemas.microsoft.com/office/drawing/2010/main" val="0"/>
@@ -6000,60 +5984,6 @@
     </w:p>
     <w:p>
       <w:pPr>
-        <w:rPr>
-          <w:sz w:val="28"/>
-          <w:szCs w:val="28"/>
-          <w:u w:val="single"/>
-          <w:lang w:val="es-NI"/>
-        </w:rPr>
-      </w:pPr>
-    </w:p>
-    <w:p>
-      <w:pPr>
-        <w:spacing w:before="100" w:beforeAutospacing="1" w:after="120" w:afterAutospacing="1" w:line="240" w:lineRule="auto"/>
-        <w:jc w:val="both"/>
-        <w:rPr>
-          <w:sz w:val="28"/>
-          <w:szCs w:val="28"/>
-          <w:lang w:val="es-NI"/>
-        </w:rPr>
-      </w:pPr>
-    </w:p>
-    <w:p>
-      <w:pPr>
-        <w:spacing w:before="100" w:beforeAutospacing="1" w:after="120" w:afterAutospacing="1" w:line="240" w:lineRule="auto"/>
-        <w:jc w:val="both"/>
-        <w:rPr>
-          <w:sz w:val="28"/>
-          <w:szCs w:val="28"/>
-          <w:lang w:val="es-NI"/>
-        </w:rPr>
-      </w:pPr>
-    </w:p>
-    <w:p>
-      <w:pPr>
-        <w:spacing w:before="100" w:beforeAutospacing="1" w:after="120" w:afterAutospacing="1" w:line="240" w:lineRule="auto"/>
-        <w:jc w:val="both"/>
-        <w:rPr>
-          <w:sz w:val="28"/>
-          <w:szCs w:val="28"/>
-          <w:lang w:val="es-NI"/>
-        </w:rPr>
-      </w:pPr>
-    </w:p>
-    <w:p>
-      <w:pPr>
-        <w:spacing w:before="100" w:beforeAutospacing="1" w:after="120" w:afterAutospacing="1" w:line="240" w:lineRule="auto"/>
-        <w:jc w:val="both"/>
-        <w:rPr>
-          <w:sz w:val="28"/>
-          <w:szCs w:val="28"/>
-          <w:lang w:val="es-NI"/>
-        </w:rPr>
-      </w:pPr>
-    </w:p>
-    <w:p>
-      <w:pPr>
         <w:pStyle w:val="Prrafodelista"/>
         <w:numPr>
           <w:ilvl w:val="0"/>
@@ -6333,7 +6263,6 @@
           <w:szCs w:val="28"/>
           <w:lang w:val="es-NI"/>
         </w:rPr>
-        <w:lastRenderedPageBreak/>
         <w:t xml:space="preserve">El 10% de las muestras que no reaccionaron con el Bicarbonato </w:t>
       </w:r>
       <w:proofErr w:type="spellStart"/>
@@ -6520,6 +6449,7 @@
           <w:szCs w:val="28"/>
           <w:lang w:val="es-NI"/>
         </w:rPr>
+        <w:lastRenderedPageBreak/>
         <w:t>De los 100% de los suelos que están coincidiendo con la prueba del vinagre que son Alcalinos, se observó que el 60% de la prueba con cinta arrojó el mismo resultado.</w:t>
       </w:r>
     </w:p>
@@ -6663,32 +6593,6 @@
     </w:p>
     <w:p>
       <w:pPr>
-        <w:pStyle w:val="Prrafodelista"/>
-        <w:rPr>
-          <w:rFonts w:ascii="Verdana" w:hAnsi="Verdana"/>
-          <w:b/>
-          <w:bCs/>
-          <w:color w:val="002060"/>
-          <w:sz w:val="24"/>
-          <w:szCs w:val="24"/>
-        </w:rPr>
-      </w:pPr>
-    </w:p>
-    <w:p>
-      <w:pPr>
-        <w:pStyle w:val="Prrafodelista"/>
-        <w:rPr>
-          <w:rFonts w:ascii="Verdana" w:hAnsi="Verdana"/>
-          <w:b/>
-          <w:bCs/>
-          <w:color w:val="002060"/>
-          <w:sz w:val="24"/>
-          <w:szCs w:val="24"/>
-        </w:rPr>
-      </w:pPr>
-    </w:p>
-    <w:p>
-      <w:pPr>
         <w:spacing w:before="120" w:after="0" w:line="240" w:lineRule="auto"/>
         <w:ind w:left="357"/>
         <w:jc w:val="both"/>
@@ -6830,27 +6734,7 @@
           <w:sz w:val="24"/>
           <w:szCs w:val="24"/>
         </w:rPr>
-        <w:t xml:space="preserve">Además, quiero agradecer al </w:t>
-      </w:r>
-      <w:proofErr w:type="spellStart"/>
-      <w:r>
-        <w:rPr>
-          <w:rFonts w:ascii="Verdana" w:hAnsi="Verdana"/>
-          <w:color w:val="auto"/>
-          <w:sz w:val="24"/>
-          <w:szCs w:val="24"/>
-        </w:rPr>
-        <w:t>Ing</w:t>
-      </w:r>
-      <w:proofErr w:type="spellEnd"/>
-      <w:r>
-        <w:rPr>
-          <w:rFonts w:ascii="Verdana" w:hAnsi="Verdana"/>
-          <w:color w:val="auto"/>
-          <w:sz w:val="24"/>
-          <w:szCs w:val="24"/>
-        </w:rPr>
-        <w:t xml:space="preserve"> Mario Zapata por su </w:t>
+        <w:t xml:space="preserve">Además, quiero agradecer al Ing Mario Zapata por su </w:t>
       </w:r>
       <w:r>
         <w:rPr>
@@ -6938,10 +6822,10 @@
           <w:sz w:val="24"/>
           <w:szCs w:val="24"/>
         </w:rPr>
-        <w:lastRenderedPageBreak/>
         <w:t xml:space="preserve">Referencias </w:t>
       </w:r>
-      <w:commentRangeStart w:id="19"/>
+      <w:commentRangeStart w:id="20"/>
+      <w:commentRangeStart w:id="21"/>
       <w:r>
         <w:rPr>
           <w:rFonts w:ascii="Verdana" w:hAnsi="Verdana"/>
@@ -6953,12 +6837,19 @@
         </w:rPr>
         <w:t>bibliográficas</w:t>
       </w:r>
-      <w:commentRangeEnd w:id="19"/>
+      <w:commentRangeEnd w:id="20"/>
       <w:r>
         <w:rPr>
           <w:rStyle w:val="Refdecomentario"/>
         </w:rPr>
-        <w:commentReference w:id="19"/>
+        <w:commentReference w:id="20"/>
+      </w:r>
+      <w:commentRangeEnd w:id="21"/>
+      <w:r>
+        <w:rPr>
+          <w:rStyle w:val="Refdecomentario"/>
+        </w:rPr>
+        <w:commentReference w:id="21"/>
       </w:r>
     </w:p>
     <w:sdt>
@@ -7005,7 +6896,6 @@
               <w:noProof/>
               <w:sz w:val="24"/>
               <w:szCs w:val="24"/>
-              <w:lang w:val="es-MX"/>
             </w:rPr>
           </w:pPr>
           <w:r>
@@ -7038,23 +6928,20 @@
           <w:r>
             <w:rPr>
               <w:noProof/>
-              <w:lang w:val="es-MX"/>
             </w:rPr>
-            <w:t xml:space="preserve">AGROPAL. (2024). </w:t>
+            <w:t xml:space="preserve">AGROPAL. (2016). </w:t>
           </w:r>
           <w:r>
             <w:rPr>
               <w:i/>
               <w:iCs/>
               <w:noProof/>
-              <w:lang w:val="es-MX"/>
             </w:rPr>
             <w:t>AGROPAL.</w:t>
           </w:r>
           <w:r>
             <w:rPr>
               <w:noProof/>
-              <w:lang w:val="es-MX"/>
             </w:rPr>
             <w:t xml:space="preserve"> Obtenido de https://agropal.com/: https://agropal.com/es/el-ph-del-suelo/</w:t>
           </w:r>
@@ -7065,13 +6952,11 @@
             <w:ind w:left="720" w:hanging="720"/>
             <w:rPr>
               <w:noProof/>
-              <w:lang w:val="es-MX"/>
             </w:rPr>
           </w:pPr>
           <w:r>
             <w:rPr>
               <w:noProof/>
-              <w:lang w:val="es-MX"/>
             </w:rPr>
             <w:t xml:space="preserve">Calvo, A. (2019). </w:t>
           </w:r>
@@ -7080,14 +6965,12 @@
               <w:i/>
               <w:iCs/>
               <w:noProof/>
-              <w:lang w:val="es-MX"/>
             </w:rPr>
             <w:t>Agroptima.com.</w:t>
           </w:r>
           <w:r>
             <w:rPr>
               <w:noProof/>
-              <w:lang w:val="es-MX"/>
             </w:rPr>
             <w:t xml:space="preserve"> Obtenido de https://www.agroptima.com/es/blog/medir-ph-tierra/</w:t>
           </w:r>
@@ -7098,79 +6981,11 @@
             <w:ind w:left="720" w:hanging="720"/>
             <w:rPr>
               <w:noProof/>
-              <w:lang w:val="es-MX"/>
             </w:rPr>
           </w:pPr>
           <w:r>
             <w:rPr>
               <w:noProof/>
-              <w:lang w:val="es-MX"/>
-            </w:rPr>
-            <w:t xml:space="preserve">Davis , T. A. (1990). </w:t>
-          </w:r>
-          <w:r>
-            <w:rPr>
-              <w:i/>
-              <w:iCs/>
-              <w:noProof/>
-              <w:lang w:val="es-MX"/>
-            </w:rPr>
-            <w:t>Allen Allen Allen y Allen</w:t>
-          </w:r>
-          <w:r>
-            <w:rPr>
-              <w:noProof/>
-              <w:lang w:val="es-MX"/>
-            </w:rPr>
-            <w:t>. Obtenido de Blog: https://www.allenandallen.com/es/frijoles-rojos-la-guarnicion-con-un-lado-oscuro/</w:t>
-          </w:r>
-        </w:p>
-        <w:p>
-          <w:pPr>
-            <w:pStyle w:val="Bibliografa"/>
-            <w:ind w:left="720" w:hanging="720"/>
-            <w:rPr>
-              <w:noProof/>
-              <w:lang w:val="es-MX"/>
-            </w:rPr>
-          </w:pPr>
-          <w:r>
-            <w:rPr>
-              <w:noProof/>
-              <w:lang w:val="es-MX"/>
-            </w:rPr>
-            <w:t xml:space="preserve">García, G. (30 de Noviembre de 2022). </w:t>
-          </w:r>
-          <w:r>
-            <w:rPr>
-              <w:i/>
-              <w:iCs/>
-              <w:noProof/>
-              <w:lang w:val="es-MX"/>
-            </w:rPr>
-            <w:t>The Food Tech</w:t>
-          </w:r>
-          <w:r>
-            <w:rPr>
-              <w:noProof/>
-              <w:lang w:val="es-MX"/>
-            </w:rPr>
-            <w:t>. Obtenido de https://thefoodtech.com/nutricion-y-salud/estas-son-las-aplicaciones-alimentarias-de-la-proteina-del-frijol/</w:t>
-          </w:r>
-        </w:p>
-        <w:p>
-          <w:pPr>
-            <w:pStyle w:val="Bibliografa"/>
-            <w:ind w:left="720" w:hanging="720"/>
-            <w:rPr>
-              <w:noProof/>
-              <w:lang w:val="es-MX"/>
-            </w:rPr>
-          </w:pPr>
-          <w:r>
-            <w:rPr>
-              <w:noProof/>
-              <w:lang w:val="es-MX"/>
             </w:rPr>
             <w:t xml:space="preserve">Lohand. (2024). </w:t>
           </w:r>
@@ -7179,14 +6994,12 @@
               <w:i/>
               <w:iCs/>
               <w:noProof/>
-              <w:lang w:val="es-MX"/>
             </w:rPr>
             <w:t>Lohand.</w:t>
           </w:r>
           <w:r>
             <w:rPr>
               <w:noProof/>
-              <w:lang w:val="es-MX"/>
             </w:rPr>
             <w:t xml:space="preserve"> Obtenido de http://www.lhmeter.com/: http://www.lhmeter.com/info/how-to-measure-your-ph-with-ph-test-strips-28802941.html</w:t>
           </w:r>
@@ -7197,47 +7010,13 @@
             <w:ind w:left="720" w:hanging="720"/>
             <w:rPr>
               <w:noProof/>
-              <w:lang w:val="es-MX"/>
             </w:rPr>
           </w:pPr>
           <w:r>
             <w:rPr>
               <w:noProof/>
-              <w:lang w:val="es-MX"/>
             </w:rPr>
-            <w:t xml:space="preserve">Moreno, G. A. (Diciembre de 2000). </w:t>
-          </w:r>
-          <w:r>
-            <w:rPr>
-              <w:i/>
-              <w:iCs/>
-              <w:noProof/>
-              <w:lang w:val="es-MX"/>
-            </w:rPr>
-            <w:t>Repositorio Institucional Javeriano</w:t>
-          </w:r>
-          <w:r>
-            <w:rPr>
-              <w:noProof/>
-              <w:lang w:val="es-MX"/>
-            </w:rPr>
-            <w:t>. Obtenido de Características Bioquímicas de las Proteínas de los Frijoles: https://repository.javeriana.edu.co/bitstream/handle/10554/56311/TESIS%20GERARDO%20MORENO%20DURAN.pdf?sequence=1</w:t>
-          </w:r>
-        </w:p>
-        <w:p>
-          <w:pPr>
-            <w:pStyle w:val="Bibliografa"/>
-            <w:ind w:left="720" w:hanging="720"/>
-            <w:rPr>
-              <w:noProof/>
-              <w:lang w:val="es-MX"/>
-            </w:rPr>
-          </w:pPr>
-          <w:r>
-            <w:rPr>
-              <w:noProof/>
-              <w:lang w:val="es-MX"/>
-            </w:rPr>
+            <w:lastRenderedPageBreak/>
             <w:t xml:space="preserve">Mycsainc. (2024). </w:t>
           </w:r>
           <w:r>
@@ -7245,14 +7024,12 @@
               <w:i/>
               <w:iCs/>
               <w:noProof/>
-              <w:lang w:val="es-MX"/>
             </w:rPr>
             <w:t>Mycsainc.</w:t>
           </w:r>
           <w:r>
             <w:rPr>
               <w:noProof/>
-              <w:lang w:val="es-MX"/>
             </w:rPr>
             <w:t xml:space="preserve"> Obtenido de https://www.mycsainc.com/: https://mycsainc.com/newsletter/blog/2021/03/03/el-ph-y-sus-efectos-en-el-suelo-de-nuestros-cultivos/</w:t>
           </w:r>
@@ -7263,13 +7040,11 @@
             <w:ind w:left="720" w:hanging="720"/>
             <w:rPr>
               <w:noProof/>
-              <w:lang w:val="es-MX"/>
             </w:rPr>
           </w:pPr>
           <w:r>
             <w:rPr>
               <w:noProof/>
-              <w:lang w:val="es-MX"/>
             </w:rPr>
             <w:t xml:space="preserve">Osorio, W. (2012). Manejo Integral del Suelo y Nutrición Vegetal, Vol. 1 No. 4. </w:t>
           </w:r>
@@ -7278,14 +7053,12 @@
               <w:i/>
               <w:iCs/>
               <w:noProof/>
-              <w:lang w:val="es-MX"/>
             </w:rPr>
             <w:t>https://www.bioedafologia.com/</w:t>
           </w:r>
           <w:r>
             <w:rPr>
               <w:noProof/>
-              <w:lang w:val="es-MX"/>
             </w:rPr>
             <w:t>, 1.</w:t>
           </w:r>
@@ -7296,13 +7069,11 @@
             <w:ind w:left="720" w:hanging="720"/>
             <w:rPr>
               <w:noProof/>
-              <w:lang w:val="es-MX"/>
             </w:rPr>
           </w:pPr>
           <w:r>
             <w:rPr>
               <w:noProof/>
-              <w:lang w:val="es-MX"/>
             </w:rPr>
             <w:t xml:space="preserve">Perez, L. P. (1981). </w:t>
           </w:r>
@@ -7311,82 +7082,14 @@
               <w:i/>
               <w:iCs/>
               <w:noProof/>
-              <w:lang w:val="es-MX"/>
             </w:rPr>
             <w:t>Importancia de la Reacción del Suelo.</w:t>
           </w:r>
           <w:r>
             <w:rPr>
               <w:noProof/>
-              <w:lang w:val="es-MX"/>
             </w:rPr>
             <w:t xml:space="preserve"> Salamanca: IOATO CENTRO DE EDAFOLOGIA Y BIOLOGIA APLICADA. Obtenido de https://digital.csic.es/bitstream/10261/23538/1/TEMASMONOGRAFICOS5.pdf</w:t>
-          </w:r>
-        </w:p>
-        <w:p>
-          <w:pPr>
-            <w:pStyle w:val="Bibliografa"/>
-            <w:ind w:left="720" w:hanging="720"/>
-            <w:rPr>
-              <w:noProof/>
-              <w:lang w:val="es-MX"/>
-            </w:rPr>
-          </w:pPr>
-          <w:r>
-            <w:rPr>
-              <w:noProof/>
-              <w:lang w:val="es-MX"/>
-            </w:rPr>
-            <w:t xml:space="preserve">Ruiz, J. (5 de Enero de 2009). Extracción de proteínas de la harina de frijol común endurecido por fraccionamiento húmedo. </w:t>
-          </w:r>
-          <w:r>
-            <w:rPr>
-              <w:i/>
-              <w:iCs/>
-              <w:noProof/>
-              <w:lang w:val="es-MX"/>
-            </w:rPr>
-            <w:t>Revista de la Facultad de Ingeniería Química</w:t>
-          </w:r>
-          <w:r>
-            <w:rPr>
-              <w:noProof/>
-              <w:lang w:val="es-MX"/>
-            </w:rPr>
-            <w:t>, 10. Obtenido de https://www.researchgate.net/publication/275951679_Extraccion_de_proteinas_de_la_harina_de_frijol_comun_endurecido_por_fraccionamiento_humedo</w:t>
-          </w:r>
-        </w:p>
-        <w:p>
-          <w:pPr>
-            <w:pStyle w:val="Bibliografa"/>
-            <w:ind w:left="720" w:hanging="720"/>
-            <w:rPr>
-              <w:noProof/>
-              <w:lang w:val="es-ES_tradnl"/>
-            </w:rPr>
-          </w:pPr>
-          <w:r>
-            <w:rPr>
-              <w:noProof/>
-              <w:lang w:val="es-ES_tradnl"/>
-            </w:rPr>
-            <w:t xml:space="preserve">Suarez, S., Ferriz, R., Campos, R., Elton, J., Torre, K., &amp; García, T. (29 de Julio de 2015). </w:t>
-          </w:r>
-          <w:r>
-            <w:rPr>
-              <w:i/>
-              <w:iCs/>
-              <w:noProof/>
-              <w:lang w:val="es-ES_tradnl"/>
-            </w:rPr>
-            <w:t>Semillas de frijol: principal fuente nutracéutica para la salud humana</w:t>
-          </w:r>
-          <w:r>
-            <w:rPr>
-              <w:noProof/>
-              <w:lang w:val="es-ES_tradnl"/>
-            </w:rPr>
-            <w:t>. doi:https://doi.org/10.1080/19476337.2015.1063548</w:t>
           </w:r>
         </w:p>
         <w:p>
@@ -7439,76 +7142,7 @@
 
 <file path=word/comments.xml><?xml version="1.0" encoding="utf-8"?>
 <w:comments xmlns:wpc="http://schemas.microsoft.com/office/word/2010/wordprocessingCanvas" xmlns:cx="http://schemas.microsoft.com/office/drawing/2014/chartex" xmlns:cx1="http://schemas.microsoft.com/office/drawing/2015/9/8/chartex" xmlns:cx2="http://schemas.microsoft.com/office/drawing/2015/10/21/chartex" xmlns:cx3="http://schemas.microsoft.com/office/drawing/2016/5/9/chartex" xmlns:cx4="http://schemas.microsoft.com/office/drawing/2016/5/10/chartex" xmlns:cx5="http://schemas.microsoft.com/office/drawing/2016/5/11/chartex" xmlns:cx6="http://schemas.microsoft.com/office/drawing/2016/5/12/chartex" xmlns:cx7="http://schemas.microsoft.com/office/drawing/2016/5/13/chartex" xmlns:cx8="http://schemas.microsoft.com/office/drawing/2016/5/14/chartex" xmlns:mc="http://schemas.openxmlformats.org/markup-compatibility/2006" xmlns:aink="http://schemas.microsoft.com/office/drawing/2016/ink" xmlns:am3d="http://schemas.microsoft.com/office/drawing/2017/model3d" xmlns:o="urn:schemas-microsoft-com:office:office" xmlns:oel="http://schemas.microsoft.com/office/2019/extlst" xmlns:r="http://schemas.openxmlformats.org/officeDocument/2006/relationships" xmlns:m="http://schemas.openxmlformats.org/officeDocument/2006/math" xmlns:v="urn:schemas-microsoft-com:vml" xmlns:wp14="http://schemas.microsoft.com/office/word/2010/wordprocessingDrawing" xmlns:wp="http://schemas.openxmlformats.org/drawingml/2006/wordprocessingDrawing" xmlns:w10="urn:schemas-microsoft-com:office:word" xmlns:w="http://schemas.openxmlformats.org/wordprocessingml/2006/main" xmlns:w14="http://schemas.microsoft.com/office/word/2010/wordml" xmlns:w15="http://schemas.microsoft.com/office/word/2012/wordml" xmlns:w16cex="http://schemas.microsoft.com/office/word/2018/wordml/cex" xmlns:w16cid="http://schemas.microsoft.com/office/word/2016/wordml/cid" xmlns:w16="http://schemas.microsoft.com/office/word/2018/wordml" xmlns:w16du="http://schemas.microsoft.com/office/word/2023/wordml/word16du" xmlns:w16sdtdh="http://schemas.microsoft.com/office/word/2020/wordml/sdtdatahash" xmlns:w16se="http://schemas.microsoft.com/office/word/2015/wordml/symex" xmlns:wpg="http://schemas.microsoft.com/office/word/2010/wordprocessingGroup" xmlns:wpi="http://schemas.microsoft.com/office/word/2010/wordprocessingInk" xmlns:wne="http://schemas.microsoft.com/office/word/2006/wordml" xmlns:wps="http://schemas.microsoft.com/office/word/2010/wordprocessingShape" mc:Ignorable="w14 w15 w16se w16cid w16 w16cex w16sdtdh w16du wp14">
-  <w:comment w:id="1" w:author="Mario Martin Zapata Salgado" w:date="2024-05-03T16:59:00Z" w:initials="MZ">
-    <w:p>
-      <w:pPr>
-        <w:pStyle w:val="Textocomentario"/>
-      </w:pPr>
-      <w:r>
-        <w:rPr>
-          <w:rStyle w:val="Refdecomentario"/>
-        </w:rPr>
-        <w:annotationRef/>
-      </w:r>
-      <w:r>
-        <w:t xml:space="preserve">Aquí debes </w:t>
-      </w:r>
-      <w:r>
-        <w:t>corregir el año correcto de ese artículo. Te lo mandé por WhatsApp, pero te lo dejaré aquí:</w:t>
-      </w:r>
-    </w:p>
-    <w:p>
-      <w:pPr>
-        <w:pStyle w:val="Textocomentario"/>
-      </w:pPr>
-    </w:p>
-    <w:p>
-      <w:pPr>
-        <w:pStyle w:val="Textocomentario"/>
-      </w:pPr>
-      <w:r>
-        <w:rPr>
-          <w:noProof/>
-        </w:rPr>
-        <w:drawing>
-          <wp:inline distT="0" distB="0" distL="0" distR="0" wp14:anchorId="0FF3B608" wp14:editId="26C75F2D">
-            <wp:extent cx="4404830" cy="2254788"/>
-            <wp:effectExtent l="0" t="0" r="0" b="0"/>
-            <wp:docPr id="609503713" name="Imagen 1"/>
-            <wp:cNvGraphicFramePr>
-              <a:graphicFrameLocks xmlns:a="http://schemas.openxmlformats.org/drawingml/2006/main" noChangeAspect="1"/>
-            </wp:cNvGraphicFramePr>
-            <a:graphic xmlns:a="http://schemas.openxmlformats.org/drawingml/2006/main">
-              <a:graphicData uri="http://schemas.openxmlformats.org/drawingml/2006/picture">
-                <pic:pic xmlns:pic="http://schemas.openxmlformats.org/drawingml/2006/picture">
-                  <pic:nvPicPr>
-                    <pic:cNvPr id="609503713" name=""/>
-                    <pic:cNvPicPr/>
-                  </pic:nvPicPr>
-                  <pic:blipFill>
-                    <a:blip r:embed="rId1"/>
-                    <a:stretch>
-                      <a:fillRect/>
-                    </a:stretch>
-                  </pic:blipFill>
-                  <pic:spPr>
-                    <a:xfrm>
-                      <a:off x="0" y="0"/>
-                      <a:ext cx="4425324" cy="2265279"/>
-                    </a:xfrm>
-                    <a:prstGeom prst="rect">
-                      <a:avLst/>
-                    </a:prstGeom>
-                  </pic:spPr>
-                </pic:pic>
-              </a:graphicData>
-            </a:graphic>
-          </wp:inline>
-        </w:drawing>
-      </w:r>
-    </w:p>
-  </w:comment>
-  <w:comment w:id="19" w:author="Mario Martin Zapata Salgado" w:date="2024-05-03T17:04:00Z" w:initials="MZ">
+  <w:comment w:id="20" w:author="Mario Martin Zapata Salgado" w:date="2024-05-03T17:04:00Z" w:initials="MZ">
     <w:p>
       <w:pPr>
         <w:pStyle w:val="Textocomentario"/>
@@ -7549,47 +7183,16 @@
           <w:noProof/>
           <w:lang w:val="es-MX"/>
         </w:rPr>
-        <w:t xml:space="preserve"> </w:t>
-      </w:r>
-      <w:r>
-        <w:rPr>
-          <w:noProof/>
-          <w:lang w:val="es-MX"/>
-        </w:rPr>
-        <w:t>García</w:t>
-      </w:r>
-      <w:r>
-        <w:rPr>
-          <w:noProof/>
-          <w:lang w:val="es-MX"/>
-        </w:rPr>
-        <w:t xml:space="preserve"> </w:t>
-      </w:r>
-      <w:r>
-        <w:t>no tiene cita en el documento y habla de frijoles</w:t>
-      </w:r>
-      <w:r>
-        <w:t xml:space="preserve">. </w:t>
+        <w:t xml:space="preserve"> García </w:t>
+      </w:r>
+      <w:r>
+        <w:t xml:space="preserve">no tiene cita en el documento y habla de frijoles. </w:t>
       </w:r>
       <w:r>
         <w:rPr>
           <w:color w:val="FF0000"/>
         </w:rPr>
-        <w:t xml:space="preserve">Como usaste el trabajo de </w:t>
-      </w:r>
-      <w:proofErr w:type="spellStart"/>
-      <w:r>
-        <w:rPr>
-          <w:color w:val="FF0000"/>
-        </w:rPr>
-        <w:t>Jecson</w:t>
-      </w:r>
-      <w:proofErr w:type="spellEnd"/>
-      <w:r>
-        <w:rPr>
-          <w:color w:val="FF0000"/>
-        </w:rPr>
-        <w:t xml:space="preserve"> como plantilla, quedaron las fuentes.</w:t>
+        <w:t>Como usaste el trabajo de Jecson como plantilla, quedaron las fuentes.</w:t>
       </w:r>
     </w:p>
     <w:p>
@@ -7607,16 +7210,24 @@
         <w:rPr>
           <w:color w:val="FF0000"/>
         </w:rPr>
-        <w:t xml:space="preserve">Moreno, Ruiz J. y Suárez también son del trabajo de </w:t>
-      </w:r>
-      <w:proofErr w:type="spellStart"/>
-      <w:r>
-        <w:rPr>
-          <w:color w:val="FF0000"/>
-        </w:rPr>
-        <w:t>Jecson</w:t>
-      </w:r>
-      <w:proofErr w:type="spellEnd"/>
+        <w:t>Moreno, Ruiz J. y Suárez también son del trabajo de Jecson</w:t>
+      </w:r>
+    </w:p>
+  </w:comment>
+  <w:comment w:id="21" w:author="DODS" w:date="2024-05-08T13:04:00Z" w:initials="ECC">
+    <w:p>
+      <w:pPr>
+        <w:pStyle w:val="Textocomentario"/>
+      </w:pPr>
+      <w:r>
+        <w:rPr>
+          <w:rStyle w:val="Refdecomentario"/>
+        </w:rPr>
+        <w:annotationRef/>
+      </w:r>
+      <w:r>
+        <w:t xml:space="preserve">Se corrigió, se quitaron las fuentes que no pertenecían a este documento </w:t>
+      </w:r>
     </w:p>
   </w:comment>
 </w:comments>
@@ -7624,22 +7235,21 @@
 
 <file path=word/commentsExtended.xml><?xml version="1.0" encoding="utf-8"?>
 <w15:commentsEx xmlns:wpc="http://schemas.microsoft.com/office/word/2010/wordprocessingCanvas" xmlns:cx="http://schemas.microsoft.com/office/drawing/2014/chartex" xmlns:cx1="http://schemas.microsoft.com/office/drawing/2015/9/8/chartex" xmlns:cx2="http://schemas.microsoft.com/office/drawing/2015/10/21/chartex" xmlns:cx3="http://schemas.microsoft.com/office/drawing/2016/5/9/chartex" xmlns:cx4="http://schemas.microsoft.com/office/drawing/2016/5/10/chartex" xmlns:cx5="http://schemas.microsoft.com/office/drawing/2016/5/11/chartex" xmlns:cx6="http://schemas.microsoft.com/office/drawing/2016/5/12/chartex" xmlns:cx7="http://schemas.microsoft.com/office/drawing/2016/5/13/chartex" xmlns:cx8="http://schemas.microsoft.com/office/drawing/2016/5/14/chartex" xmlns:mc="http://schemas.openxmlformats.org/markup-compatibility/2006" xmlns:aink="http://schemas.microsoft.com/office/drawing/2016/ink" xmlns:am3d="http://schemas.microsoft.com/office/drawing/2017/model3d" xmlns:o="urn:schemas-microsoft-com:office:office" xmlns:oel="http://schemas.microsoft.com/office/2019/extlst" xmlns:r="http://schemas.openxmlformats.org/officeDocument/2006/relationships" xmlns:m="http://schemas.openxmlformats.org/officeDocument/2006/math" xmlns:v="urn:schemas-microsoft-com:vml" xmlns:wp14="http://schemas.microsoft.com/office/word/2010/wordprocessingDrawing" xmlns:wp="http://schemas.openxmlformats.org/drawingml/2006/wordprocessingDrawing" xmlns:w10="urn:schemas-microsoft-com:office:word" xmlns:w="http://schemas.openxmlformats.org/wordprocessingml/2006/main" xmlns:w14="http://schemas.microsoft.com/office/word/2010/wordml" xmlns:w15="http://schemas.microsoft.com/office/word/2012/wordml" xmlns:w16cex="http://schemas.microsoft.com/office/word/2018/wordml/cex" xmlns:w16cid="http://schemas.microsoft.com/office/word/2016/wordml/cid" xmlns:w16="http://schemas.microsoft.com/office/word/2018/wordml" xmlns:w16du="http://schemas.microsoft.com/office/word/2023/wordml/word16du" xmlns:w16sdtdh="http://schemas.microsoft.com/office/word/2020/wordml/sdtdatahash" xmlns:w16se="http://schemas.microsoft.com/office/word/2015/wordml/symex" xmlns:wpg="http://schemas.microsoft.com/office/word/2010/wordprocessingGroup" xmlns:wpi="http://schemas.microsoft.com/office/word/2010/wordprocessingInk" xmlns:wne="http://schemas.microsoft.com/office/word/2006/wordml" xmlns:wps="http://schemas.microsoft.com/office/word/2010/wordprocessingShape" mc:Ignorable="w14 w15 w16se w16cid w16 w16cex w16sdtdh w16du wp14">
-  <w15:commentEx w15:paraId="2D053C12" w15:done="0"/>
   <w15:commentEx w15:paraId="7201825C" w15:done="0"/>
+  <w15:commentEx w15:paraId="489467F7" w15:paraIdParent="7201825C" w15:done="0"/>
 </w15:commentsEx>
 </file>
 
 <file path=word/commentsExtensible.xml><?xml version="1.0" encoding="utf-8"?>
 <w16cex:commentsExtensible xmlns:wpc="http://schemas.microsoft.com/office/word/2010/wordprocessingCanvas" xmlns:cx="http://schemas.microsoft.com/office/drawing/2014/chartex" xmlns:cx1="http://schemas.microsoft.com/office/drawing/2015/9/8/chartex" xmlns:cx2="http://schemas.microsoft.com/office/drawing/2015/10/21/chartex" xmlns:cx3="http://schemas.microsoft.com/office/drawing/2016/5/9/chartex" xmlns:cx4="http://schemas.microsoft.com/office/drawing/2016/5/10/chartex" xmlns:cx5="http://schemas.microsoft.com/office/drawing/2016/5/11/chartex" xmlns:cx6="http://schemas.microsoft.com/office/drawing/2016/5/12/chartex" xmlns:cx7="http://schemas.microsoft.com/office/drawing/2016/5/13/chartex" xmlns:cx8="http://schemas.microsoft.com/office/drawing/2016/5/14/chartex" xmlns:cr="http://schemas.microsoft.com/office/comments/2020/reactions" xmlns:mc="http://schemas.openxmlformats.org/markup-compatibility/2006" xmlns:aink="http://schemas.microsoft.com/office/drawing/2016/ink" xmlns:am3d="http://schemas.microsoft.com/office/drawing/2017/model3d" xmlns:o="urn:schemas-microsoft-com:office:office" xmlns:oel="http://schemas.microsoft.com/office/2019/extlst" xmlns:r="http://schemas.openxmlformats.org/officeDocument/2006/relationships" xmlns:m="http://schemas.openxmlformats.org/officeDocument/2006/math" xmlns:v="urn:schemas-microsoft-com:vml" xmlns:wp14="http://schemas.microsoft.com/office/word/2010/wordprocessingDrawing" xmlns:wp="http://schemas.openxmlformats.org/drawingml/2006/wordprocessingDrawing" xmlns:w10="urn:schemas-microsoft-com:office:word" xmlns:w="http://schemas.openxmlformats.org/wordprocessingml/2006/main" xmlns:w14="http://schemas.microsoft.com/office/word/2010/wordml" xmlns:w15="http://schemas.microsoft.com/office/word/2012/wordml" xmlns:w16cex="http://schemas.microsoft.com/office/word/2018/wordml/cex" xmlns:w16cid="http://schemas.microsoft.com/office/word/2016/wordml/cid" xmlns:w16="http://schemas.microsoft.com/office/word/2018/wordml" xmlns:w16du="http://schemas.microsoft.com/office/word/2023/wordml/word16du" xmlns:w16sdtdh="http://schemas.microsoft.com/office/word/2020/wordml/sdtdatahash" xmlns:w16se="http://schemas.microsoft.com/office/word/2015/wordml/symex" xmlns:wpg="http://schemas.microsoft.com/office/word/2010/wordprocessingGroup" xmlns:wpi="http://schemas.microsoft.com/office/word/2010/wordprocessingInk" xmlns:wne="http://schemas.microsoft.com/office/word/2006/wordml" xmlns:wps="http://schemas.microsoft.com/office/word/2010/wordprocessingShape" mc:Ignorable="w14 w15 w16se w16cid w16 w16cex w16sdtdh cr w16du wp14">
-  <w16cex:commentExtensible w16cex:durableId="3673F293" w16cex:dateUtc="2024-05-03T22:59:00Z"/>
   <w16cex:commentExtensible w16cex:durableId="3C92E651" w16cex:dateUtc="2024-05-03T23:04:00Z"/>
 </w16cex:commentsExtensible>
 </file>
 
 <file path=word/commentsIds.xml><?xml version="1.0" encoding="utf-8"?>
 <w16cid:commentsIds xmlns:wpc="http://schemas.microsoft.com/office/word/2010/wordprocessingCanvas" xmlns:cx="http://schemas.microsoft.com/office/drawing/2014/chartex" xmlns:cx1="http://schemas.microsoft.com/office/drawing/2015/9/8/chartex" xmlns:cx2="http://schemas.microsoft.com/office/drawing/2015/10/21/chartex" xmlns:cx3="http://schemas.microsoft.com/office/drawing/2016/5/9/chartex" xmlns:cx4="http://schemas.microsoft.com/office/drawing/2016/5/10/chartex" xmlns:cx5="http://schemas.microsoft.com/office/drawing/2016/5/11/chartex" xmlns:cx6="http://schemas.microsoft.com/office/drawing/2016/5/12/chartex" xmlns:cx7="http://schemas.microsoft.com/office/drawing/2016/5/13/chartex" xmlns:cx8="http://schemas.microsoft.com/office/drawing/2016/5/14/chartex" xmlns:mc="http://schemas.openxmlformats.org/markup-compatibility/2006" xmlns:aink="http://schemas.microsoft.com/office/drawing/2016/ink" xmlns:am3d="http://schemas.microsoft.com/office/drawing/2017/model3d" xmlns:o="urn:schemas-microsoft-com:office:office" xmlns:oel="http://schemas.microsoft.com/office/2019/extlst" xmlns:r="http://schemas.openxmlformats.org/officeDocument/2006/relationships" xmlns:m="http://schemas.openxmlformats.org/officeDocument/2006/math" xmlns:v="urn:schemas-microsoft-com:vml" xmlns:wp14="http://schemas.microsoft.com/office/word/2010/wordprocessingDrawing" xmlns:wp="http://schemas.openxmlformats.org/drawingml/2006/wordprocessingDrawing" xmlns:w10="urn:schemas-microsoft-com:office:word" xmlns:w="http://schemas.openxmlformats.org/wordprocessingml/2006/main" xmlns:w14="http://schemas.microsoft.com/office/word/2010/wordml" xmlns:w15="http://schemas.microsoft.com/office/word/2012/wordml" xmlns:w16cex="http://schemas.microsoft.com/office/word/2018/wordml/cex" xmlns:w16cid="http://schemas.microsoft.com/office/word/2016/wordml/cid" xmlns:w16="http://schemas.microsoft.com/office/word/2018/wordml" xmlns:w16du="http://schemas.microsoft.com/office/word/2023/wordml/word16du" xmlns:w16sdtdh="http://schemas.microsoft.com/office/word/2020/wordml/sdtdatahash" xmlns:w16se="http://schemas.microsoft.com/office/word/2015/wordml/symex" xmlns:wpg="http://schemas.microsoft.com/office/word/2010/wordprocessingGroup" xmlns:wpi="http://schemas.microsoft.com/office/word/2010/wordprocessingInk" xmlns:wne="http://schemas.microsoft.com/office/word/2006/wordml" xmlns:wps="http://schemas.microsoft.com/office/word/2010/wordprocessingShape" mc:Ignorable="w14 w15 w16se w16cid w16 w16cex w16sdtdh w16du wp14">
-  <w16cid:commentId w16cid:paraId="2D053C12" w16cid:durableId="3673F293"/>
   <w16cid:commentId w16cid:paraId="7201825C" w16cid:durableId="3C92E651"/>
+  <w16cid:commentId w16cid:paraId="489467F7" w16cid:durableId="2422CB26"/>
 </w16cid:commentsIds>
 </file>
 
@@ -10932,85 +10542,85 @@
       </w:rPr>
     </w:lvl>
   </w:abstractNum>
-  <w:num w:numId="1" w16cid:durableId="861093677">
+  <w:num w:numId="1" w16cid:durableId="97065972">
     <w:abstractNumId w:val="5"/>
   </w:num>
-  <w:num w:numId="2" w16cid:durableId="2014258528">
+  <w:num w:numId="2" w16cid:durableId="1627002244">
     <w:abstractNumId w:val="3"/>
   </w:num>
-  <w:num w:numId="3" w16cid:durableId="523523206">
+  <w:num w:numId="3" w16cid:durableId="1979676209">
     <w:abstractNumId w:val="6"/>
   </w:num>
-  <w:num w:numId="4" w16cid:durableId="1096246768">
+  <w:num w:numId="4" w16cid:durableId="1501580347">
     <w:abstractNumId w:val="14"/>
   </w:num>
-  <w:num w:numId="5" w16cid:durableId="839126962">
+  <w:num w:numId="5" w16cid:durableId="530731356">
     <w:abstractNumId w:val="19"/>
   </w:num>
-  <w:num w:numId="6" w16cid:durableId="206642995">
+  <w:num w:numId="6" w16cid:durableId="1650328321">
     <w:abstractNumId w:val="1"/>
   </w:num>
-  <w:num w:numId="7" w16cid:durableId="716243773">
+  <w:num w:numId="7" w16cid:durableId="1633175568">
     <w:abstractNumId w:val="7"/>
   </w:num>
-  <w:num w:numId="8" w16cid:durableId="874848369">
+  <w:num w:numId="8" w16cid:durableId="487018156">
     <w:abstractNumId w:val="8"/>
   </w:num>
-  <w:num w:numId="9" w16cid:durableId="798956836">
+  <w:num w:numId="9" w16cid:durableId="1739816139">
     <w:abstractNumId w:val="17"/>
   </w:num>
-  <w:num w:numId="10" w16cid:durableId="287703618">
+  <w:num w:numId="10" w16cid:durableId="1284462570">
     <w:abstractNumId w:val="2"/>
   </w:num>
-  <w:num w:numId="11" w16cid:durableId="87386360">
+  <w:num w:numId="11" w16cid:durableId="2082828047">
     <w:abstractNumId w:val="11"/>
   </w:num>
-  <w:num w:numId="12" w16cid:durableId="1054506433">
+  <w:num w:numId="12" w16cid:durableId="1386375582">
     <w:abstractNumId w:val="23"/>
   </w:num>
-  <w:num w:numId="13" w16cid:durableId="671680642">
+  <w:num w:numId="13" w16cid:durableId="1113745505">
     <w:abstractNumId w:val="12"/>
   </w:num>
-  <w:num w:numId="14" w16cid:durableId="1251621944">
+  <w:num w:numId="14" w16cid:durableId="131363713">
     <w:abstractNumId w:val="13"/>
   </w:num>
-  <w:num w:numId="15" w16cid:durableId="1814520266">
+  <w:num w:numId="15" w16cid:durableId="1774322607">
     <w:abstractNumId w:val="4"/>
   </w:num>
-  <w:num w:numId="16" w16cid:durableId="252475719">
+  <w:num w:numId="16" w16cid:durableId="899942078">
     <w:abstractNumId w:val="10"/>
   </w:num>
-  <w:num w:numId="17" w16cid:durableId="1082802463">
+  <w:num w:numId="17" w16cid:durableId="447894534">
     <w:abstractNumId w:val="9"/>
   </w:num>
-  <w:num w:numId="18" w16cid:durableId="1628588286">
+  <w:num w:numId="18" w16cid:durableId="1759716140">
     <w:abstractNumId w:val="24"/>
   </w:num>
-  <w:num w:numId="19" w16cid:durableId="1694574331">
+  <w:num w:numId="19" w16cid:durableId="1475369791">
     <w:abstractNumId w:val="22"/>
   </w:num>
-  <w:num w:numId="20" w16cid:durableId="596403727">
+  <w:num w:numId="20" w16cid:durableId="1113941241">
     <w:abstractNumId w:val="18"/>
   </w:num>
-  <w:num w:numId="21" w16cid:durableId="2143577188">
+  <w:num w:numId="21" w16cid:durableId="538277222">
     <w:abstractNumId w:val="16"/>
   </w:num>
-  <w:num w:numId="22" w16cid:durableId="994796335">
+  <w:num w:numId="22" w16cid:durableId="1209074913">
     <w:abstractNumId w:val="25"/>
   </w:num>
-  <w:num w:numId="23" w16cid:durableId="1587807874">
+  <w:num w:numId="23" w16cid:durableId="1476139996">
     <w:abstractNumId w:val="20"/>
   </w:num>
-  <w:num w:numId="24" w16cid:durableId="1680506046">
+  <w:num w:numId="24" w16cid:durableId="1211456649">
     <w:abstractNumId w:val="15"/>
   </w:num>
-  <w:num w:numId="25" w16cid:durableId="1385984037">
+  <w:num w:numId="25" w16cid:durableId="1325088830">
     <w:abstractNumId w:val="0"/>
   </w:num>
-  <w:num w:numId="26" w16cid:durableId="1406876899">
+  <w:num w:numId="26" w16cid:durableId="172188748">
     <w:abstractNumId w:val="21"/>
   </w:num>
-  <w:num w:numId="27" w16cid:durableId="420563492">
+  <w:num w:numId="27" w16cid:durableId="1070616486">
     <w:abstractNumId w:val="26"/>
   </w:num>
 </w:numbering>
@@ -11020,6 +10630,9 @@
 <w15:people xmlns:wpc="http://schemas.microsoft.com/office/word/2010/wordprocessingCanvas" xmlns:cx="http://schemas.microsoft.com/office/drawing/2014/chartex" xmlns:cx1="http://schemas.microsoft.com/office/drawing/2015/9/8/chartex" xmlns:cx2="http://schemas.microsoft.com/office/drawing/2015/10/21/chartex" xmlns:cx3="http://schemas.microsoft.com/office/drawing/2016/5/9/chartex" xmlns:cx4="http://schemas.microsoft.com/office/drawing/2016/5/10/chartex" xmlns:cx5="http://schemas.microsoft.com/office/drawing/2016/5/11/chartex" xmlns:cx6="http://schemas.microsoft.com/office/drawing/2016/5/12/chartex" xmlns:cx7="http://schemas.microsoft.com/office/drawing/2016/5/13/chartex" xmlns:cx8="http://schemas.microsoft.com/office/drawing/2016/5/14/chartex" xmlns:mc="http://schemas.openxmlformats.org/markup-compatibility/2006" xmlns:aink="http://schemas.microsoft.com/office/drawing/2016/ink" xmlns:am3d="http://schemas.microsoft.com/office/drawing/2017/model3d" xmlns:o="urn:schemas-microsoft-com:office:office" xmlns:oel="http://schemas.microsoft.com/office/2019/extlst" xmlns:r="http://schemas.openxmlformats.org/officeDocument/2006/relationships" xmlns:m="http://schemas.openxmlformats.org/officeDocument/2006/math" xmlns:v="urn:schemas-microsoft-com:vml" xmlns:wp14="http://schemas.microsoft.com/office/word/2010/wordprocessingDrawing" xmlns:wp="http://schemas.openxmlformats.org/drawingml/2006/wordprocessingDrawing" xmlns:w10="urn:schemas-microsoft-com:office:word" xmlns:w="http://schemas.openxmlformats.org/wordprocessingml/2006/main" xmlns:w14="http://schemas.microsoft.com/office/word/2010/wordml" xmlns:w15="http://schemas.microsoft.com/office/word/2012/wordml" xmlns:w16cex="http://schemas.microsoft.com/office/word/2018/wordml/cex" xmlns:w16cid="http://schemas.microsoft.com/office/word/2016/wordml/cid" xmlns:w16="http://schemas.microsoft.com/office/word/2018/wordml" xmlns:w16du="http://schemas.microsoft.com/office/word/2023/wordml/word16du" xmlns:w16sdtdh="http://schemas.microsoft.com/office/word/2020/wordml/sdtdatahash" xmlns:w16se="http://schemas.microsoft.com/office/word/2015/wordml/symex" xmlns:wpg="http://schemas.microsoft.com/office/word/2010/wordprocessingGroup" xmlns:wpi="http://schemas.microsoft.com/office/word/2010/wordprocessingInk" xmlns:wne="http://schemas.microsoft.com/office/word/2006/wordml" xmlns:wps="http://schemas.microsoft.com/office/word/2010/wordprocessingShape" mc:Ignorable="w14 w15 w16se w16cid w16 w16cex w16sdtdh w16du wp14">
   <w15:person w15:author="Mario Martin Zapata Salgado">
     <w15:presenceInfo w15:providerId="AD" w15:userId="S::prof.mzapatas@uml.edu.ni::e8b7122e-cc94-4bda-ab23-68e80f3fdfd2"/>
+  </w15:person>
+  <w15:person w15:author="DODS">
+    <w15:presenceInfo w15:providerId="None" w15:userId="DODS"/>
   </w15:person>
 </w15:people>
 </file>
@@ -11986,6 +11599,18 @@
       </w:tblBorders>
     </w:tblPr>
   </w:style>
+  <w:style w:type="character" w:styleId="Mencinsinresolver">
+    <w:name w:val="Unresolved Mention"/>
+    <w:basedOn w:val="Fuentedeprrafopredeter"/>
+    <w:uiPriority w:val="99"/>
+    <w:semiHidden/>
+    <w:unhideWhenUsed/>
+    <w:rsid w:val="009E787C"/>
+    <w:rPr>
+      <w:color w:val="605E5C"/>
+      <w:shd w:val="clear" w:color="auto" w:fill="E1DFDD"/>
+    </w:rPr>
+  </w:style>
 </w:styles>
 </file>
 
@@ -12287,141 +11912,6 @@
 <file path=customXml/item1.xml><?xml version="1.0" encoding="utf-8"?>
 <b:Sources xmlns:b="http://schemas.openxmlformats.org/officeDocument/2006/bibliography" xmlns="http://schemas.openxmlformats.org/officeDocument/2006/bibliography" SelectedStyle="\APASixthEditionOfficeOnline.xsl" StyleName="APA" Version="6">
   <b:Source>
-    <b:Tag>Ash</b:Tag>
-    <b:SourceType>InternetSite</b:SourceType>
-    <b:Guid>{1790A63C-0374-4735-8A5A-169EF541FB05}</b:Guid>
-    <b:Author>
-      <b:Author>
-        <b:NameList>
-          <b:Person>
-            <b:Last>Davis </b:Last>
-            <b:Middle>Ashley </b:Middle>
-            <b:First>T</b:First>
-          </b:Person>
-        </b:NameList>
-      </b:Author>
-    </b:Author>
-    <b:Title>Allen Allen  Allen y Allen</b:Title>
-    <b:InternetSiteTitle>Blog</b:InternetSiteTitle>
-    <b:URL>https://www.allenandallen.com/es/frijoles-rojos-la-guarnicion-con-un-lado-oscuro/</b:URL>
-    <b:Year>1990</b:Year>
-    <b:RefOrder>7</b:RefOrder>
-  </b:Source>
-  <b:Source>
-    <b:Tag>GUI24</b:Tag>
-    <b:SourceType>InternetSite</b:SourceType>
-    <b:Guid>{7D8A39D1-6C72-4217-AC27-42EE083EF60F}</b:Guid>
-    <b:Author>
-      <b:Author>
-        <b:NameList>
-          <b:Person>
-            <b:Last>García</b:Last>
-            <b:First>Guillermina</b:First>
-          </b:Person>
-        </b:NameList>
-      </b:Author>
-    </b:Author>
-    <b:Title>The Food Tech</b:Title>
-    <b:Year>2022</b:Year>
-    <b:Month>Noviembre</b:Month>
-    <b:Day>30</b:Day>
-    <b:URL>https://thefoodtech.com/nutricion-y-salud/estas-son-las-aplicaciones-alimentarias-de-la-proteina-del-frijol/</b:URL>
-    <b:RefOrder>8</b:RefOrder>
-  </b:Source>
-  <b:Source>
-    <b:Tag>GER00</b:Tag>
-    <b:SourceType>InternetSite</b:SourceType>
-    <b:Guid>{DC359EEE-AC4F-4F6A-B2B7-DBD6A4C82040}</b:Guid>
-    <b:Author>
-      <b:Author>
-        <b:NameList>
-          <b:Person>
-            <b:Last>Moreno</b:Last>
-            <b:Middle>A.</b:Middle>
-            <b:First>Gerardo</b:First>
-          </b:Person>
-        </b:NameList>
-      </b:Author>
-    </b:Author>
-    <b:Year>2000</b:Year>
-    <b:Month>Diciembre</b:Month>
-    <b:URL>https://repository.javeriana.edu.co/bitstream/handle/10554/56311/TESIS%20GERARDO%20MORENO%20DURAN.pdf?sequence=1</b:URL>
-    <b:Title>Repositorio Institucional Javeriano</b:Title>
-    <b:InternetSiteTitle>Características Bioquímicas de las Proteínas de los Frijoles</b:InternetSiteTitle>
-    <b:RefOrder>9</b:RefOrder>
-  </b:Source>
-  <b:Source>
-    <b:Tag>Sua18</b:Tag>
-    <b:SourceType>InternetSite</b:SourceType>
-    <b:Guid>{1BD7A8CF-0DB3-407B-8357-2A12997EB4CD}</b:Guid>
-    <b:Title>Semillas de frijol: principal fuente nutracéutica para la salud humana</b:Title>
-    <b:JournalName>Taylor &amp; Francis Online</b:JournalName>
-    <b:Year>2015</b:Year>
-    <b:Pages>Páginas 131-137</b:Pages>
-    <b:Author>
-      <b:Author>
-        <b:NameList>
-          <b:Person>
-            <b:Last>Suarez</b:Last>
-            <b:First>Silvia</b:First>
-          </b:Person>
-          <b:Person>
-            <b:Last>Ferriz</b:Last>
-            <b:First>Roberto</b:First>
-          </b:Person>
-          <b:Person>
-            <b:Last>Campos</b:Last>
-            <b:First>Rocío</b:First>
-          </b:Person>
-          <b:Person>
-            <b:Last>Elton</b:Last>
-            <b:First>Juana</b:First>
-          </b:Person>
-          <b:Person>
-            <b:Last>Torre</b:Last>
-            <b:First>Karina</b:First>
-          </b:Person>
-          <b:Person>
-            <b:Last>García</b:Last>
-            <b:First>Teresa</b:First>
-          </b:Person>
-        </b:NameList>
-      </b:Author>
-    </b:Author>
-    <b:Month>Julio</b:Month>
-    <b:Day>29</b:Day>
-    <b:YearAccessed>2024</b:YearAccessed>
-    <b:MonthAccessed>03</b:MonthAccessed>
-    <b:DayAccessed>25</b:DayAccessed>
-    <b:URL>https://www.tandfonline.com/doi/full/10.1080/19476337.2015.1063548</b:URL>
-    <b:DOI>https://doi.org/10.1080/19476337.2015.1063548</b:DOI>
-    <b:LCID>es-ES_tradnl</b:LCID>
-    <b:RefOrder>10</b:RefOrder>
-  </b:Source>
-  <b:Source>
-    <b:Tag>Rui09</b:Tag>
-    <b:SourceType>JournalArticle</b:SourceType>
-    <b:Guid>{B1861D74-903A-4962-811D-DE0327A1AFCB}</b:Guid>
-    <b:Title>Extracción de proteínas de la harina de frijol común endurecido por fraccionamiento húmedo.</b:Title>
-    <b:Year>2009</b:Year>
-    <b:Month>Enero</b:Month>
-    <b:Day>5</b:Day>
-    <b:URL>https://www.researchgate.net/publication/275951679_Extraccion_de_proteinas_de_la_harina_de_frijol_comun_endurecido_por_fraccionamiento_humedo</b:URL>
-    <b:Author>
-      <b:Author>
-        <b:NameList>
-          <b:Person>
-            <b:Last>Ruiz</b:Last>
-            <b:First>Jorge</b:First>
-          </b:Person>
-        </b:NameList>
-      </b:Author>
-    </b:Author>
-    <b:JournalName>Revista de la Facultad de Ingeniería Química</b:JournalName>
-    <b:Pages>10</b:Pages>
-    <b:RefOrder>11</b:RefOrder>
-  </b:Source>
-  <b:Source>
     <b:Tag>LPa81</b:Tag>
     <b:SourceType>Book</b:SourceType>
     <b:Guid>{2FCC1FE3-8835-4BE8-BBAB-894DD32AC0AE}</b:Guid>
@@ -12457,21 +11947,6 @@
     <b:InternetSiteTitle>https://www.mycsainc.com/</b:InternetSiteTitle>
     <b:URL>https://mycsainc.com/newsletter/blog/2021/03/03/el-ph-y-sus-efectos-en-el-suelo-de-nuestros-cultivos/</b:URL>
     <b:RefOrder>3</b:RefOrder>
-  </b:Source>
-  <b:Source>
-    <b:Tag>AGR24</b:Tag>
-    <b:SourceType>DocumentFromInternetSite</b:SourceType>
-    <b:Guid>{581C777A-E5E0-415B-B34F-7E64CB066A5C}</b:Guid>
-    <b:Author>
-      <b:Author>
-        <b:Corporate>AGROPAL</b:Corporate>
-      </b:Author>
-    </b:Author>
-    <b:Title>AGROPAL</b:Title>
-    <b:InternetSiteTitle>https://agropal.com/</b:InternetSiteTitle>
-    <b:Year>2024</b:Year>
-    <b:URL>https://agropal.com/es/el-ph-del-suelo/</b:URL>
-    <b:RefOrder>4</b:RefOrder>
   </b:Source>
   <b:Source>
     <b:Tag>Loh</b:Tag>
@@ -12527,11 +12002,26 @@
     <b:Pages>1</b:Pages>
     <b:RefOrder>1</b:RefOrder>
   </b:Source>
+  <b:Source>
+    <b:Tag>AGR24</b:Tag>
+    <b:SourceType>DocumentFromInternetSite</b:SourceType>
+    <b:Guid>{D70E13BB-A408-4BFD-87EF-348CE951B674}</b:Guid>
+    <b:Author>
+      <b:Author>
+        <b:Corporate>AGROPAL</b:Corporate>
+      </b:Author>
+    </b:Author>
+    <b:Title>AGROPAL</b:Title>
+    <b:InternetSiteTitle>https://agropal.com/</b:InternetSiteTitle>
+    <b:Year>2016</b:Year>
+    <b:URL>https://agropal.com/es/el-ph-del-suelo/</b:URL>
+    <b:RefOrder>4</b:RefOrder>
+  </b:Source>
 </b:Sources>
 </file>
 
 <file path=customXml/itemProps1.xml><?xml version="1.0" encoding="utf-8"?>
-<ds:datastoreItem xmlns:ds="http://schemas.openxmlformats.org/officeDocument/2006/customXml" ds:itemID="{ADD32179-5E32-45CF-8C04-6E80FF0BDE61}">
+<ds:datastoreItem xmlns:ds="http://schemas.openxmlformats.org/officeDocument/2006/customXml" ds:itemID="{CFDBFC44-ECC1-43E8-B2F6-48E3496402F3}">
   <ds:schemaRefs>
     <ds:schemaRef ds:uri="http://schemas.openxmlformats.org/officeDocument/2006/bibliography"/>
   </ds:schemaRefs>

</xml_diff>